<commit_message>
Added 2020 resume #2
</commit_message>
<xml_diff>
--- a/codyuhiresume2020-1.docx
+++ b/codyuhiresume2020-1.docx
@@ -67,18 +67,8 @@
           <w:bCs/>
           <w:color w:val="1D9553"/>
         </w:rPr>
-        <w:t>codyuhi@protonmail.com · codyuhi.github.io · linkedin.com/in/</w:t>
-      </w:r>
-      <w:proofErr w:type="spellStart"/>
-      <w:r>
-        <w:rPr>
-          <w:b/>
-          <w:bCs/>
-          <w:color w:val="1D9553"/>
-        </w:rPr>
-        <w:t>codyuhi</w:t>
-      </w:r>
-      <w:proofErr w:type="spellEnd"/>
+        <w:t>codyuhi@protonmail.com · codyuhi.github.io · linkedin.com/in/codyuhi</w:t>
+      </w:r>
     </w:p>
     <w:p>
       <w:pPr>
@@ -167,6 +157,18 @@
         <w:rPr>
           <w:color w:val="404040" w:themeColor="text1" w:themeTint="BF"/>
         </w:rPr>
+        <w:t>React, Ruby on Rails</w:t>
+      </w:r>
+      <w:r>
+        <w:rPr>
+          <w:color w:val="404040" w:themeColor="text1" w:themeTint="BF"/>
+        </w:rPr>
+        <w:t xml:space="preserve">, </w:t>
+      </w:r>
+      <w:r>
+        <w:rPr>
+          <w:color w:val="404040" w:themeColor="text1" w:themeTint="BF"/>
+        </w:rPr>
         <w:t>Python</w:t>
       </w:r>
       <w:r>
@@ -299,7 +301,19 @@
         <w:rPr>
           <w:color w:val="404040" w:themeColor="text1" w:themeTint="BF"/>
         </w:rPr>
-        <w:t xml:space="preserve"> (LinkedIn Certified)</w:t>
+        <w:t xml:space="preserve"> (LinkedIn Certified),</w:t>
+      </w:r>
+      <w:r>
+        <w:rPr>
+          <w:color w:val="404040" w:themeColor="text1" w:themeTint="BF"/>
+        </w:rPr>
+        <w:t xml:space="preserve"> </w:t>
+      </w:r>
+      <w:r>
+        <w:rPr>
+          <w:color w:val="404040" w:themeColor="text1" w:themeTint="BF"/>
+        </w:rPr>
+        <w:t>NodeJS</w:t>
       </w:r>
       <w:r>
         <w:rPr>
@@ -317,7 +331,7 @@
         <w:rPr>
           <w:color w:val="404040" w:themeColor="text1" w:themeTint="BF"/>
         </w:rPr>
-        <w:t>NodeJS</w:t>
+        <w:t>TensorFlow</w:t>
       </w:r>
       <w:r>
         <w:rPr>
@@ -331,26 +345,6 @@
         </w:rPr>
         <w:t xml:space="preserve"> </w:t>
       </w:r>
-      <w:r>
-        <w:rPr>
-          <w:color w:val="404040" w:themeColor="text1" w:themeTint="BF"/>
-        </w:rPr>
-        <w:t>TensorFlow</w:t>
-      </w:r>
-      <w:r>
-        <w:rPr>
-          <w:color w:val="404040" w:themeColor="text1" w:themeTint="BF"/>
-        </w:rPr>
-        <w:t>,</w:t>
-      </w:r>
-      <w:r>
-        <w:rPr>
-          <w:color w:val="404040" w:themeColor="text1" w:themeTint="BF"/>
-        </w:rPr>
-        <w:t xml:space="preserve"> </w:t>
-      </w:r>
-      <w:bookmarkStart w:id="0" w:name="_GoBack"/>
-      <w:bookmarkEnd w:id="0"/>
       <w:r>
         <w:rPr>
           <w:color w:val="404040" w:themeColor="text1" w:themeTint="BF"/>
@@ -535,7 +529,15 @@
           <w:bCs/>
           <w:color w:val="3B3838" w:themeColor="background2" w:themeShade="40"/>
         </w:rPr>
-        <w:t>APRIL 2015 – PRESENT</w:t>
+        <w:t>APRIL 2020</w:t>
+      </w:r>
+      <w:r>
+        <w:rPr>
+          <w:b/>
+          <w:bCs/>
+          <w:color w:val="3B3838" w:themeColor="background2" w:themeShade="40"/>
+        </w:rPr>
+        <w:t xml:space="preserve"> – PRESENT</w:t>
       </w:r>
     </w:p>
     <w:p>
@@ -556,7 +558,7 @@
           <w:sz w:val="26"/>
           <w:szCs w:val="26"/>
         </w:rPr>
-        <w:t>SR.</w:t>
+        <w:t xml:space="preserve">FULL STACK </w:t>
       </w:r>
       <w:r>
         <w:rPr>
@@ -566,7 +568,7 @@
           <w:sz w:val="26"/>
           <w:szCs w:val="26"/>
         </w:rPr>
-        <w:t xml:space="preserve"> LEAD</w:t>
+        <w:t>SOFTWARE ENGINEER - INTERN</w:t>
       </w:r>
       <w:r>
         <w:rPr>
@@ -576,7 +578,7 @@
           <w:sz w:val="26"/>
           <w:szCs w:val="26"/>
         </w:rPr>
-        <w:t xml:space="preserve"> - TECHNOLOGY,</w:t>
+        <w:t>,</w:t>
       </w:r>
       <w:r>
         <w:rPr>
@@ -594,7 +596,7 @@
           <w:sz w:val="26"/>
           <w:szCs w:val="26"/>
         </w:rPr>
-        <w:t>VIVINT SMART HOME</w:t>
+        <w:t>INSTRUCTURE</w:t>
       </w:r>
     </w:p>
     <w:p>
@@ -613,7 +615,13 @@
         <w:rPr>
           <w:color w:val="3B3838" w:themeColor="background2" w:themeShade="40"/>
         </w:rPr>
-        <w:t>Collaborate across development teams to streamline ticket management</w:t>
+        <w:t>Construct</w:t>
+      </w:r>
+      <w:r>
+        <w:rPr>
+          <w:color w:val="3B3838" w:themeColor="background2" w:themeShade="40"/>
+        </w:rPr>
+        <w:t xml:space="preserve"> production-ready, full stack code using a Ruby/Rails backend and React frontend</w:t>
       </w:r>
     </w:p>
     <w:p>
@@ -632,19 +640,31 @@
         <w:rPr>
           <w:color w:val="3B3838" w:themeColor="background2" w:themeShade="40"/>
         </w:rPr>
-        <w:t>Analyze data produced by</w:t>
-      </w:r>
-      <w:r>
-        <w:rPr>
-          <w:color w:val="3B3838" w:themeColor="background2" w:themeShade="40"/>
-        </w:rPr>
-        <w:t xml:space="preserve"> in-house</w:t>
-      </w:r>
-      <w:r>
-        <w:rPr>
-          <w:color w:val="3B3838" w:themeColor="background2" w:themeShade="40"/>
-        </w:rPr>
-        <w:t xml:space="preserve"> technicians to drive efficiency and inform best practice</w:t>
+        <w:t xml:space="preserve">Work jointly with </w:t>
+      </w:r>
+      <w:r>
+        <w:rPr>
+          <w:color w:val="3B3838" w:themeColor="background2" w:themeShade="40"/>
+        </w:rPr>
+        <w:t>a</w:t>
+      </w:r>
+      <w:r>
+        <w:rPr>
+          <w:color w:val="3B3838" w:themeColor="background2" w:themeShade="40"/>
+        </w:rPr>
+        <w:t xml:space="preserve">n </w:t>
+      </w:r>
+      <w:r>
+        <w:rPr>
+          <w:color w:val="3B3838" w:themeColor="background2" w:themeShade="40"/>
+        </w:rPr>
+        <w:t>R&amp;D</w:t>
+      </w:r>
+      <w:r>
+        <w:rPr>
+          <w:color w:val="3B3838" w:themeColor="background2" w:themeShade="40"/>
+        </w:rPr>
+        <w:t xml:space="preserve"> team using Shape Up software development methodologies</w:t>
       </w:r>
     </w:p>
     <w:p>
@@ -663,7 +683,117 @@
         <w:rPr>
           <w:color w:val="3B3838" w:themeColor="background2" w:themeShade="40"/>
         </w:rPr>
-        <w:t>Design web scraping/survey tools using Python, JavaScript, jQuery, HTML, and CSS</w:t>
+        <w:t>Contribute to the</w:t>
+      </w:r>
+      <w:r>
+        <w:rPr>
+          <w:color w:val="3B3838" w:themeColor="background2" w:themeShade="40"/>
+        </w:rPr>
+        <w:t xml:space="preserve"> </w:t>
+      </w:r>
+      <w:r>
+        <w:rPr>
+          <w:color w:val="3B3838" w:themeColor="background2" w:themeShade="40"/>
+        </w:rPr>
+        <w:t>development cycle from the design phase to QA/testing and deployment</w:t>
+      </w:r>
+    </w:p>
+    <w:p>
+      <w:pPr>
+        <w:pStyle w:val="ListParagraph"/>
+        <w:rPr>
+          <w:color w:val="3B3838" w:themeColor="background2" w:themeShade="40"/>
+          <w:sz w:val="8"/>
+          <w:szCs w:val="8"/>
+        </w:rPr>
+      </w:pPr>
+    </w:p>
+    <w:p>
+      <w:pPr>
+        <w:pStyle w:val="ListParagraph"/>
+        <w:rPr>
+          <w:color w:val="3B3838" w:themeColor="background2" w:themeShade="40"/>
+          <w:sz w:val="8"/>
+          <w:szCs w:val="8"/>
+        </w:rPr>
+      </w:pPr>
+    </w:p>
+    <w:p>
+      <w:pPr>
+        <w:pStyle w:val="ListParagraph"/>
+        <w:ind w:left="0"/>
+        <w:rPr>
+          <w:b/>
+          <w:bCs/>
+          <w:color w:val="3B3838" w:themeColor="background2" w:themeShade="40"/>
+        </w:rPr>
+      </w:pPr>
+      <w:r>
+        <w:rPr>
+          <w:b/>
+          <w:bCs/>
+          <w:color w:val="3B3838" w:themeColor="background2" w:themeShade="40"/>
+        </w:rPr>
+        <w:t>APRIL 2015 – PRESENT</w:t>
+      </w:r>
+    </w:p>
+    <w:p>
+      <w:pPr>
+        <w:pStyle w:val="ListParagraph"/>
+        <w:ind w:left="0"/>
+        <w:rPr>
+          <w:color w:val="3B3838" w:themeColor="background2" w:themeShade="40"/>
+          <w:sz w:val="26"/>
+          <w:szCs w:val="26"/>
+        </w:rPr>
+      </w:pPr>
+      <w:r>
+        <w:rPr>
+          <w:b/>
+          <w:bCs/>
+          <w:color w:val="1D9553"/>
+          <w:sz w:val="26"/>
+          <w:szCs w:val="26"/>
+        </w:rPr>
+        <w:t>SR.</w:t>
+      </w:r>
+      <w:r>
+        <w:rPr>
+          <w:b/>
+          <w:bCs/>
+          <w:color w:val="1D9553"/>
+          <w:sz w:val="26"/>
+          <w:szCs w:val="26"/>
+        </w:rPr>
+        <w:t xml:space="preserve"> LEAD</w:t>
+      </w:r>
+      <w:r>
+        <w:rPr>
+          <w:b/>
+          <w:bCs/>
+          <w:color w:val="1D9553"/>
+          <w:sz w:val="26"/>
+          <w:szCs w:val="26"/>
+        </w:rPr>
+        <w:t xml:space="preserve"> - TECHNOLOGY,</w:t>
+      </w:r>
+      <w:r>
+        <w:rPr>
+          <w:b/>
+          <w:bCs/>
+          <w:color w:val="1D9553"/>
+          <w:sz w:val="26"/>
+          <w:szCs w:val="26"/>
+        </w:rPr>
+        <w:t xml:space="preserve"> </w:t>
+      </w:r>
+      <w:r>
+        <w:rPr>
+          <w:color w:val="3B3838" w:themeColor="background2" w:themeShade="40"/>
+          <w:sz w:val="26"/>
+          <w:szCs w:val="26"/>
+        </w:rPr>
+        <w:t>VIVINT SMART HOME</w:t>
       </w:r>
     </w:p>
     <w:p>
@@ -682,76 +812,7 @@
         <w:rPr>
           <w:color w:val="3B3838" w:themeColor="background2" w:themeShade="40"/>
         </w:rPr>
-        <w:t>Develop Python and Bash scripts to perform data analysis</w:t>
-      </w:r>
-    </w:p>
-    <w:p>
-      <w:pPr>
-        <w:pStyle w:val="ListParagraph"/>
-        <w:ind w:left="900"/>
-        <w:rPr>
-          <w:color w:val="3B3838" w:themeColor="background2" w:themeShade="40"/>
-          <w:sz w:val="8"/>
-          <w:szCs w:val="8"/>
-        </w:rPr>
-      </w:pPr>
-    </w:p>
-    <w:p>
-      <w:pPr>
-        <w:pStyle w:val="ListParagraph"/>
-        <w:ind w:left="0"/>
-        <w:rPr>
-          <w:b/>
-          <w:bCs/>
-          <w:color w:val="3B3838" w:themeColor="background2" w:themeShade="40"/>
-        </w:rPr>
-      </w:pPr>
-      <w:r>
-        <w:rPr>
-          <w:b/>
-          <w:bCs/>
-          <w:color w:val="3B3838" w:themeColor="background2" w:themeShade="40"/>
-        </w:rPr>
-        <w:t>NOVEMBER 2019 – PRESENT</w:t>
-      </w:r>
-    </w:p>
-    <w:p>
-      <w:pPr>
-        <w:pStyle w:val="ListParagraph"/>
-        <w:ind w:left="0"/>
-        <w:rPr>
-          <w:color w:val="3B3838" w:themeColor="background2" w:themeShade="40"/>
-          <w:sz w:val="26"/>
-          <w:szCs w:val="26"/>
-        </w:rPr>
-      </w:pPr>
-      <w:r>
-        <w:rPr>
-          <w:b/>
-          <w:bCs/>
-          <w:color w:val="1D9553"/>
-          <w:sz w:val="26"/>
-          <w:szCs w:val="26"/>
-        </w:rPr>
-        <w:t>CRISIS INFORMATICS RESEARCH ASSISTANT</w:t>
-      </w:r>
-      <w:r>
-        <w:rPr>
-          <w:b/>
-          <w:bCs/>
-          <w:color w:val="1D9553"/>
-          <w:sz w:val="26"/>
-          <w:szCs w:val="26"/>
-        </w:rPr>
-        <w:t xml:space="preserve">, </w:t>
-      </w:r>
-      <w:r>
-        <w:rPr>
-          <w:color w:val="3B3838" w:themeColor="background2" w:themeShade="40"/>
-          <w:sz w:val="26"/>
-          <w:szCs w:val="26"/>
-        </w:rPr>
-        <w:t>BRIGHAM YOUNG UNIVERSITY</w:t>
+        <w:t>Collaborate across development teams to streamline ticket management</w:t>
       </w:r>
     </w:p>
     <w:p>
@@ -770,7 +831,19 @@
         <w:rPr>
           <w:color w:val="3B3838" w:themeColor="background2" w:themeShade="40"/>
         </w:rPr>
-        <w:t>Build cloud infrastructure with AWS to support BYU’s Crisis Informatics research platform</w:t>
+        <w:t>Analyze data produced by</w:t>
+      </w:r>
+      <w:r>
+        <w:rPr>
+          <w:color w:val="3B3838" w:themeColor="background2" w:themeShade="40"/>
+        </w:rPr>
+        <w:t xml:space="preserve"> in-house</w:t>
+      </w:r>
+      <w:r>
+        <w:rPr>
+          <w:color w:val="3B3838" w:themeColor="background2" w:themeShade="40"/>
+        </w:rPr>
+        <w:t xml:space="preserve"> technicians to drive efficiency and inform best practice</w:t>
       </w:r>
     </w:p>
     <w:p>
@@ -789,7 +862,7 @@
         <w:rPr>
           <w:color w:val="3B3838" w:themeColor="background2" w:themeShade="40"/>
         </w:rPr>
-        <w:t>Scrape and analyze large social media datasets using Network Analysis, Topic Modeling, Sentiment Analysis, Geocoding, Time and Keywords, etc.</w:t>
+        <w:t>Design web scraping/survey tools using Python, JavaScript, jQuery, HTML, and CSS</w:t>
       </w:r>
     </w:p>
     <w:p>
@@ -810,21 +883,7 @@
         <w:rPr>
           <w:color w:val="3B3838" w:themeColor="background2" w:themeShade="40"/>
         </w:rPr>
-        <w:t xml:space="preserve">Implement Machine Learning models to deploy research API at scale (Python, </w:t>
-      </w:r>
-      <w:proofErr w:type="spellStart"/>
-      <w:r>
-        <w:rPr>
-          <w:color w:val="3B3838" w:themeColor="background2" w:themeShade="40"/>
-        </w:rPr>
-        <w:t>Jupyter</w:t>
-      </w:r>
-      <w:proofErr w:type="spellEnd"/>
-      <w:r>
-        <w:rPr>
-          <w:color w:val="3B3838" w:themeColor="background2" w:themeShade="40"/>
-        </w:rPr>
-        <w:t>, TensorFlow)</w:t>
+        <w:t>Develop Python and Bash scripts to perform data analysis</w:t>
       </w:r>
     </w:p>
     <w:p>
@@ -954,12 +1013,14 @@
         </w:rPr>
         <w:t>Design/implement communication solutions such as LAN and RF signal networks</w:t>
       </w:r>
-    </w:p>
-    <w:p>
-      <w:pPr>
-        <w:pStyle w:val="ListParagraph"/>
-        <w:ind w:left="900"/>
-        <w:rPr>
+      <w:bookmarkStart w:id="0" w:name="_Hlk45140390"/>
+    </w:p>
+    <w:p>
+      <w:pPr>
+        <w:pStyle w:val="ListParagraph"/>
+        <w:rPr>
+          <w:b/>
+          <w:bCs/>
           <w:color w:val="3B3838" w:themeColor="background2" w:themeShade="40"/>
           <w:sz w:val="8"/>
           <w:szCs w:val="8"/>
@@ -982,7 +1043,7 @@
           <w:bCs/>
           <w:color w:val="3B3838" w:themeColor="background2" w:themeShade="40"/>
         </w:rPr>
-        <w:t>JUNE 2019 – AUGUST 2019</w:t>
+        <w:t>NOVEMBER 2019 – APRIL 2020</w:t>
       </w:r>
     </w:p>
     <w:p>
@@ -1003,7 +1064,7 @@
           <w:sz w:val="26"/>
           <w:szCs w:val="26"/>
         </w:rPr>
-        <w:t>CYBER OPERATIONS OFFICER - INTERN</w:t>
+        <w:t>CRISIS INFORMATICS RESEARCH ASSISTANT</w:t>
       </w:r>
       <w:r>
         <w:rPr>
@@ -1021,7 +1082,7 @@
           <w:sz w:val="26"/>
           <w:szCs w:val="26"/>
         </w:rPr>
-        <w:t>FEDERAL GOVERNMENT</w:t>
+        <w:t>BRIGHAM YOUNG UNIVERSITY</w:t>
       </w:r>
     </w:p>
     <w:p>
@@ -1040,7 +1101,7 @@
         <w:rPr>
           <w:color w:val="3B3838" w:themeColor="background2" w:themeShade="40"/>
         </w:rPr>
-        <w:t>Support the design and testing of office internet networks.  Create documentation related to project implementations.  Coordinate and engage with inter-office components</w:t>
+        <w:t>Build cloud infrastructure with AWS to support BYU’s Crisis Informatics research platform</w:t>
       </w:r>
     </w:p>
     <w:p>
@@ -1052,6 +1113,157 @@
         </w:numPr>
         <w:ind w:left="720"/>
         <w:rPr>
+          <w:color w:val="3B3838" w:themeColor="background2" w:themeShade="40"/>
+        </w:rPr>
+      </w:pPr>
+      <w:r>
+        <w:rPr>
+          <w:color w:val="3B3838" w:themeColor="background2" w:themeShade="40"/>
+        </w:rPr>
+        <w:t>Scrape and analyze large social media datasets using Network Analysis, Topic Modeling, Sentiment Analysis, Geocoding, Time and Keywords, etc.</w:t>
+      </w:r>
+    </w:p>
+    <w:p>
+      <w:pPr>
+        <w:pStyle w:val="ListParagraph"/>
+        <w:numPr>
+          <w:ilvl w:val="0"/>
+          <w:numId w:val="4"/>
+        </w:numPr>
+        <w:ind w:left="720"/>
+        <w:rPr>
+          <w:b/>
+          <w:bCs/>
+          <w:color w:val="3B3838" w:themeColor="background2" w:themeShade="40"/>
+        </w:rPr>
+      </w:pPr>
+      <w:r>
+        <w:rPr>
+          <w:color w:val="3B3838" w:themeColor="background2" w:themeShade="40"/>
+        </w:rPr>
+        <w:t xml:space="preserve">Implement </w:t>
+      </w:r>
+      <w:r>
+        <w:rPr>
+          <w:color w:val="3B3838" w:themeColor="background2" w:themeShade="40"/>
+        </w:rPr>
+        <w:t>ML</w:t>
+      </w:r>
+      <w:bookmarkStart w:id="1" w:name="_GoBack"/>
+      <w:bookmarkEnd w:id="1"/>
+      <w:r>
+        <w:rPr>
+          <w:color w:val="3B3838" w:themeColor="background2" w:themeShade="40"/>
+        </w:rPr>
+        <w:t xml:space="preserve"> models to deploy research API at scale (Python, Jupyter, TensorFlow)</w:t>
+      </w:r>
+      <w:r>
+        <w:rPr>
+          <w:b/>
+          <w:bCs/>
+          <w:color w:val="3B3838" w:themeColor="background2" w:themeShade="40"/>
+        </w:rPr>
+        <w:t xml:space="preserve"> </w:t>
+      </w:r>
+    </w:p>
+    <w:p>
+      <w:pPr>
+        <w:pStyle w:val="ListParagraph"/>
+        <w:ind w:left="900"/>
+        <w:rPr>
+          <w:color w:val="3B3838" w:themeColor="background2" w:themeShade="40"/>
+          <w:sz w:val="8"/>
+          <w:szCs w:val="8"/>
+        </w:rPr>
+      </w:pPr>
+    </w:p>
+    <w:bookmarkEnd w:id="0"/>
+    <w:p>
+      <w:pPr>
+        <w:pStyle w:val="ListParagraph"/>
+        <w:ind w:left="0"/>
+        <w:rPr>
+          <w:b/>
+          <w:bCs/>
+          <w:color w:val="3B3838" w:themeColor="background2" w:themeShade="40"/>
+        </w:rPr>
+      </w:pPr>
+      <w:r>
+        <w:rPr>
+          <w:b/>
+          <w:bCs/>
+          <w:color w:val="3B3838" w:themeColor="background2" w:themeShade="40"/>
+        </w:rPr>
+        <w:t>JUNE 2019 – AUGUST 2019</w:t>
+      </w:r>
+    </w:p>
+    <w:p>
+      <w:pPr>
+        <w:pStyle w:val="ListParagraph"/>
+        <w:ind w:left="0"/>
+        <w:rPr>
+          <w:color w:val="3B3838" w:themeColor="background2" w:themeShade="40"/>
+          <w:sz w:val="26"/>
+          <w:szCs w:val="26"/>
+        </w:rPr>
+      </w:pPr>
+      <w:r>
+        <w:rPr>
+          <w:b/>
+          <w:bCs/>
+          <w:color w:val="1D9553"/>
+          <w:sz w:val="26"/>
+          <w:szCs w:val="26"/>
+        </w:rPr>
+        <w:t>CYBER OPERATIONS OFFICER - INTERN</w:t>
+      </w:r>
+      <w:r>
+        <w:rPr>
+          <w:b/>
+          <w:bCs/>
+          <w:color w:val="1D9553"/>
+          <w:sz w:val="26"/>
+          <w:szCs w:val="26"/>
+        </w:rPr>
+        <w:t xml:space="preserve">, </w:t>
+      </w:r>
+      <w:r>
+        <w:rPr>
+          <w:color w:val="3B3838" w:themeColor="background2" w:themeShade="40"/>
+          <w:sz w:val="26"/>
+          <w:szCs w:val="26"/>
+        </w:rPr>
+        <w:t>FEDERAL GOVERNMENT</w:t>
+      </w:r>
+    </w:p>
+    <w:p>
+      <w:pPr>
+        <w:pStyle w:val="ListParagraph"/>
+        <w:numPr>
+          <w:ilvl w:val="0"/>
+          <w:numId w:val="4"/>
+        </w:numPr>
+        <w:ind w:left="720"/>
+        <w:rPr>
+          <w:color w:val="3B3838" w:themeColor="background2" w:themeShade="40"/>
+        </w:rPr>
+      </w:pPr>
+      <w:r>
+        <w:rPr>
+          <w:color w:val="3B3838" w:themeColor="background2" w:themeShade="40"/>
+        </w:rPr>
+        <w:t>Support the design and testing of office internet networks.  Create documentation related to project implementations.  Coordinate and engage with inter-office components</w:t>
+      </w:r>
+    </w:p>
+    <w:p>
+      <w:pPr>
+        <w:pStyle w:val="ListParagraph"/>
+        <w:numPr>
+          <w:ilvl w:val="0"/>
+          <w:numId w:val="4"/>
+        </w:numPr>
+        <w:ind w:left="720"/>
+        <w:rPr>
           <w:b/>
           <w:bCs/>
           <w:color w:val="3B3838" w:themeColor="background2" w:themeShade="40"/>
@@ -1078,7 +1290,12 @@
           <w:szCs w:val="28"/>
         </w:rPr>
       </w:pPr>
-      <w:r>
+    </w:p>
+    <w:p>
+      <w:pPr>
+        <w:pStyle w:val="Title"/>
+        <w:ind w:left="-540"/>
+        <w:jc w:val="left"/>
         <w:rPr>
           <w:rFonts w:ascii="Georgia" w:hAnsi="Georgia" w:cstheme="minorHAnsi"/>
           <w:b/>
@@ -1087,8 +1304,7 @@
           <w:sz w:val="28"/>
           <w:szCs w:val="28"/>
         </w:rPr>
-        <w:t>Education</w:t>
-      </w:r>
+      </w:pPr>
     </w:p>
     <w:p>
       <w:pPr>
@@ -1099,6 +1315,47 @@
           <w:rFonts w:ascii="Georgia" w:hAnsi="Georgia" w:cstheme="minorHAnsi"/>
           <w:b/>
           <w:bCs/>
+          <w:color w:val="000000" w:themeColor="text1"/>
+          <w:sz w:val="28"/>
+          <w:szCs w:val="28"/>
+        </w:rPr>
+      </w:pPr>
+    </w:p>
+    <w:p>
+      <w:pPr>
+        <w:pStyle w:val="Title"/>
+        <w:ind w:left="-540"/>
+        <w:jc w:val="left"/>
+        <w:rPr>
+          <w:rFonts w:ascii="Georgia" w:hAnsi="Georgia" w:cstheme="minorHAnsi"/>
+          <w:b/>
+          <w:bCs/>
+          <w:color w:val="000000" w:themeColor="text1"/>
+          <w:sz w:val="28"/>
+          <w:szCs w:val="28"/>
+        </w:rPr>
+      </w:pPr>
+      <w:r>
+        <w:rPr>
+          <w:rFonts w:ascii="Georgia" w:hAnsi="Georgia" w:cstheme="minorHAnsi"/>
+          <w:b/>
+          <w:bCs/>
+          <w:color w:val="000000" w:themeColor="text1"/>
+          <w:sz w:val="28"/>
+          <w:szCs w:val="28"/>
+        </w:rPr>
+        <w:t>Education</w:t>
+      </w:r>
+    </w:p>
+    <w:p>
+      <w:pPr>
+        <w:pStyle w:val="Title"/>
+        <w:ind w:left="-540"/>
+        <w:jc w:val="left"/>
+        <w:rPr>
+          <w:rFonts w:ascii="Georgia" w:hAnsi="Georgia" w:cstheme="minorHAnsi"/>
+          <w:b/>
+          <w:bCs/>
           <w:sz w:val="8"/>
           <w:szCs w:val="8"/>
         </w:rPr>
@@ -1136,7 +1393,15 @@
           <w:bCs/>
           <w:color w:val="3B3838" w:themeColor="background2" w:themeShade="40"/>
         </w:rPr>
-        <w:t>GPA: 3.46</w:t>
+        <w:t>GPA: 3.4</w:t>
+      </w:r>
+      <w:r>
+        <w:rPr>
+          <w:b/>
+          <w:bCs/>
+          <w:color w:val="3B3838" w:themeColor="background2" w:themeShade="40"/>
+        </w:rPr>
+        <w:t>2</w:t>
       </w:r>
     </w:p>
     <w:p>
@@ -1156,6 +1421,7 @@
           <w:sz w:val="26"/>
           <w:szCs w:val="26"/>
         </w:rPr>
+        <w:lastRenderedPageBreak/>
         <w:t xml:space="preserve">(BS) INFORMATION TECHNOLOGY, </w:t>
       </w:r>
       <w:r>
@@ -1213,33 +1479,26 @@
           <w:color w:val="3B3838" w:themeColor="background2" w:themeShade="40"/>
         </w:rPr>
       </w:pPr>
-      <w:proofErr w:type="spellStart"/>
-      <w:r>
-        <w:rPr>
-          <w:color w:val="3B3838" w:themeColor="background2" w:themeShade="40"/>
-        </w:rPr>
-        <w:t>HackTheU</w:t>
-      </w:r>
-      <w:proofErr w:type="spellEnd"/>
-      <w:r>
-        <w:rPr>
-          <w:color w:val="3B3838" w:themeColor="background2" w:themeShade="40"/>
-        </w:rPr>
-        <w:t xml:space="preserve"> Participant 2019 &amp; </w:t>
-      </w:r>
-      <w:proofErr w:type="spellStart"/>
-      <w:r>
-        <w:rPr>
-          <w:color w:val="3B3838" w:themeColor="background2" w:themeShade="40"/>
-        </w:rPr>
-        <w:t>HackUSU</w:t>
-      </w:r>
-      <w:proofErr w:type="spellEnd"/>
-      <w:r>
-        <w:rPr>
-          <w:color w:val="3B3838" w:themeColor="background2" w:themeShade="40"/>
-        </w:rPr>
-        <w:t xml:space="preserve"> Data Analysis Winner 2019</w:t>
+      <w:r>
+        <w:rPr>
+          <w:color w:val="3B3838" w:themeColor="background2" w:themeShade="40"/>
+        </w:rPr>
+        <w:t>HackTheU Participant 2019 &amp; HackUSU Data Analysis Winner 2019</w:t>
+      </w:r>
+    </w:p>
+    <w:p>
+      <w:pPr>
+        <w:pStyle w:val="ListParagraph"/>
+        <w:ind w:left="0"/>
+        <w:rPr>
+          <w:color w:val="3B3838" w:themeColor="background2" w:themeShade="40"/>
+        </w:rPr>
+      </w:pPr>
+      <w:r>
+        <w:rPr>
+          <w:color w:val="3B3838" w:themeColor="background2" w:themeShade="40"/>
+        </w:rPr>
+        <w:t>IT Student Association Vice President, Fall 2020 – Winter 2021</w:t>
       </w:r>
     </w:p>
     <w:tbl>

</xml_diff>